<commit_message>
Install Motion Sensor complete
</commit_message>
<xml_diff>
--- a/Lighting/Install Motion Sensor/template 1.docx
+++ b/Lighting/Install Motion Sensor/template 1.docx
@@ -30,13 +30,7 @@
         <w:t xml:space="preserve">for </w:t>
       </w:r>
       <w:r>
-        <w:t>${TYPE</w:t>
-      </w:r>
-      <w:r>
-        <w:t>T</w:t>
-      </w:r>
-      <w:r>
-        <w:t xml:space="preserve">} </w:t>
+        <w:t xml:space="preserve">${TYPE} </w:t>
       </w:r>
       <w:r>
         <w:t>Lighting</w:t>

</xml_diff>

<commit_message>
Optional rebate for motion sensors
</commit_message>
<xml_diff>
--- a/Lighting/Install Motion Sensor/template 1.docx
+++ b/Lighting/Install Motion Sensor/template 1.docx
@@ -47,6 +47,7 @@
     <w:p>
       <w:pPr>
         <w:suppressAutoHyphens/>
+        <w:spacing w:line="360" w:lineRule="auto"/>
         <w:contextualSpacing/>
         <w:jc w:val="both"/>
         <w:rPr>
@@ -219,7 +220,19 @@
               <w:rPr>
                 <w:bCs/>
               </w:rPr>
-              <w:t>${IC}</w:t>
+              <w:t>${</w:t>
+            </w:r>
+            <w:r>
+              <w:rPr>
+                <w:bCs/>
+              </w:rPr>
+              <w:t>M</w:t>
+            </w:r>
+            <w:r>
+              <w:rPr>
+                <w:bCs/>
+              </w:rPr>
+              <w:t>IC}</w:t>
             </w:r>
           </w:p>
         </w:tc>
@@ -260,7 +273,19 @@
               <w:rPr>
                 <w:bCs/>
               </w:rPr>
-              <w:t>${PB}</w:t>
+              <w:t>${</w:t>
+            </w:r>
+            <w:r>
+              <w:rPr>
+                <w:bCs/>
+              </w:rPr>
+              <w:t>M</w:t>
+            </w:r>
+            <w:r>
+              <w:rPr>
+                <w:bCs/>
+              </w:rPr>
+              <w:t>PB}</w:t>
             </w:r>
           </w:p>
         </w:tc>

</xml_diff>